<commit_message>
6/12/2020 update architecture design
</commit_message>
<xml_diff>
--- a/Architecture Design.docx
+++ b/Architecture Design.docx
@@ -635,25 +635,7 @@
           <w:szCs w:val="24"/>
         </w:rPr>
         <w:lastRenderedPageBreak/>
-        <w:t xml:space="preserve">XMPP server (XMPP-Extensible Messaging and Presence Protocol) server used by the Telegram. To transfer message between the open source Ejabberd has been used, it </w:t>
-      </w:r>
-      <w:proofErr w:type="gramStart"/>
-      <w:r>
-        <w:rPr>
-          <w:rFonts w:ascii="Times New Roman" w:hAnsi="Times New Roman" w:cs="Times New Roman"/>
-          <w:sz w:val="24"/>
-          <w:szCs w:val="24"/>
-        </w:rPr>
-        <w:t>transfer</w:t>
-      </w:r>
-      <w:proofErr w:type="gramEnd"/>
-      <w:r>
-        <w:rPr>
-          <w:rFonts w:ascii="Times New Roman" w:hAnsi="Times New Roman" w:cs="Times New Roman"/>
-          <w:sz w:val="24"/>
-          <w:szCs w:val="24"/>
-        </w:rPr>
-        <w:t xml:space="preserve"> messages between two or more user at any point of time.</w:t>
+        <w:t>XMPP server (XMPP-Extensible Messaging and Presence Protocol) server used by the Telegram. To transfer message between the open source Ejabberd has been used, it transfer messages between two or more user at any point of time.</w:t>
       </w:r>
     </w:p>
     <w:p>
@@ -1930,7 +1912,6 @@
         </w:rPr>
         <w:t>From the standpoint of the high-level component, the client and the server exchange </w:t>
       </w:r>
-      <w:proofErr w:type="gramStart"/>
       <w:r>
         <w:rPr>
           <w:rStyle w:val="Emphasis"/>
@@ -1938,7 +1919,6 @@
         </w:rPr>
         <w:t>messages</w:t>
       </w:r>
-      <w:proofErr w:type="gramEnd"/>
       <w:r>
         <w:rPr>
           <w:color w:val="000000" w:themeColor="text1"/>
@@ -2791,7 +2771,19 @@
         <w:rPr>
           <w:color w:val="333333"/>
         </w:rPr>
-        <w:t>The server recognizes these different protocols (and distinguishes them from HTTP, too) by the header. Additionally, the following transport features can be used:</w:t>
+        <w:t>The server recognizes these different protocols (and distinguishes them from HTTP,</w:t>
+      </w:r>
+      <w:r>
+        <w:rPr>
+          <w:color w:val="333333"/>
+        </w:rPr>
+        <w:t xml:space="preserve"> </w:t>
+      </w:r>
+      <w:r>
+        <w:rPr>
+          <w:color w:val="333333"/>
+        </w:rPr>
+        <w:t>too) by the header. Additionally, the following transport features can be used:</w:t>
       </w:r>
     </w:p>
     <w:p>
@@ -5080,6 +5072,7 @@
   <w:style w:type="character" w:default="1" w:styleId="DefaultParagraphFont">
     <w:name w:val="Default Paragraph Font"/>
     <w:uiPriority w:val="1"/>
+    <w:semiHidden/>
     <w:unhideWhenUsed/>
   </w:style>
   <w:style w:type="table" w:default="1" w:styleId="TableNormal">

</xml_diff>